<commit_message>
Versión final de la práctica
</commit_message>
<xml_diff>
--- a/P4-Daniel-Alonso-Muñoz.docx
+++ b/P4-Daniel-Alonso-Muñoz.docx
@@ -5,7 +5,13 @@
     <w:sdt>
       <w:sdtPr>
         <w:rPr>
+          <w:rFonts w:eastAsiaTheme="minorHAnsi"/>
           <w:color w:val="156082" w:themeColor="accent1"/>
+          <w:kern w:val="2"/>
+          <w:sz w:val="24"/>
+          <w:szCs w:val="24"/>
+          <w:lang w:eastAsia="en-US"/>
+          <w14:ligatures w14:val="standardContextual"/>
         </w:rPr>
         <w:id w:val="-979846265"/>
         <w:docPartObj>
@@ -15,13 +21,8 @@
       </w:sdtPr>
       <w:sdtEndPr>
         <w:rPr>
-          <w:rFonts w:ascii="Times New Roman" w:eastAsiaTheme="minorHAnsi" w:hAnsi="Times New Roman" w:cs="Times New Roman"/>
+          <w:rFonts w:ascii="Times New Roman" w:hAnsi="Times New Roman" w:cs="Times New Roman"/>
           <w:color w:val="auto"/>
-          <w:kern w:val="2"/>
-          <w:sz w:val="24"/>
-          <w:szCs w:val="24"/>
-          <w:lang w:eastAsia="en-US"/>
-          <w14:ligatures w14:val="standardContextual"/>
         </w:rPr>
       </w:sdtEndPr>
       <w:sdtContent>
@@ -830,6 +831,53 @@
     </w:p>
     <w:p>
       <w:pPr>
+        <w:spacing w:line="360" w:lineRule="auto"/>
+        <w:jc w:val="both"/>
+        <w:rPr>
+          <w:rFonts w:ascii="Times New Roman" w:hAnsi="Times New Roman" w:cs="Times New Roman"/>
+        </w:rPr>
+      </w:pPr>
+      <w:r>
+        <w:rPr>
+          <w:rFonts w:ascii="Times New Roman" w:hAnsi="Times New Roman" w:cs="Times New Roman"/>
+        </w:rPr>
+        <w:t>Aquí está el enlace al repositorio de GitHub:</w:t>
+      </w:r>
+    </w:p>
+    <w:p>
+      <w:pPr>
+        <w:spacing w:line="360" w:lineRule="auto"/>
+        <w:jc w:val="both"/>
+        <w:rPr>
+          <w:rFonts w:ascii="Times New Roman" w:hAnsi="Times New Roman" w:cs="Times New Roman"/>
+        </w:rPr>
+      </w:pPr>
+      <w:hyperlink r:id="rId8" w:history="1">
+        <w:r>
+          <w:rPr>
+            <w:rStyle w:val="Hipervnculo"/>
+            <w:rFonts w:ascii="Times New Roman" w:hAnsi="Times New Roman" w:cs="Times New Roman"/>
+          </w:rPr>
+          <w:t>https://github.com/daniam20</w:t>
+        </w:r>
+        <w:r>
+          <w:rPr>
+            <w:rStyle w:val="Hipervnculo"/>
+            <w:rFonts w:ascii="Times New Roman" w:hAnsi="Times New Roman" w:cs="Times New Roman"/>
+          </w:rPr>
+          <w:t>0</w:t>
+        </w:r>
+        <w:r>
+          <w:rPr>
+            <w:rStyle w:val="Hipervnculo"/>
+            <w:rFonts w:ascii="Times New Roman" w:hAnsi="Times New Roman" w:cs="Times New Roman"/>
+          </w:rPr>
+          <w:t>4/P4-RI.git</w:t>
+        </w:r>
+      </w:hyperlink>
+    </w:p>
+    <w:p>
+      <w:pPr>
         <w:pStyle w:val="Prrafodelista"/>
         <w:numPr>
           <w:ilvl w:val="0"/>
@@ -901,7 +949,6 @@
           <w:bCs/>
           <w:sz w:val="28"/>
         </w:rPr>
-        <w:lastRenderedPageBreak/>
         <w:t>Recopilación de la colección documental.</w:t>
       </w:r>
     </w:p>
@@ -1162,7 +1209,14 @@
         <w:rPr>
           <w:rFonts w:ascii="Times New Roman" w:hAnsi="Times New Roman" w:cs="Times New Roman"/>
         </w:rPr>
-        <w:t xml:space="preserve">Para hacer esto se ha hecho uso de la lista proporcionada por la biblioteca NLTK, Esto nos permite reducir términos con poco valor </w:t>
+        <w:t xml:space="preserve">Para hacer esto se ha hecho uso de la </w:t>
+      </w:r>
+      <w:r>
+        <w:rPr>
+          <w:rFonts w:ascii="Times New Roman" w:hAnsi="Times New Roman" w:cs="Times New Roman"/>
+        </w:rPr>
+        <w:lastRenderedPageBreak/>
+        <w:t xml:space="preserve">lista proporcionada por la biblioteca NLTK, Esto nos permite reducir términos con poco valor </w:t>
       </w:r>
       <w:r>
         <w:rPr>
@@ -1188,7 +1242,6 @@
         <w:rPr>
           <w:rFonts w:ascii="Times New Roman" w:hAnsi="Times New Roman" w:cs="Times New Roman"/>
         </w:rPr>
-        <w:lastRenderedPageBreak/>
         <w:t>Filtrado de tokens poco significativos. Descartamos los tokens de longitud muy corta, ya que suelen carecer de significado relevante en el contexto de recuperación de</w:t>
       </w:r>
       <w:r>
@@ -1438,6 +1491,7 @@
         <w:rPr>
           <w:rFonts w:ascii="Times New Roman" w:hAnsi="Times New Roman" w:cs="Times New Roman"/>
         </w:rPr>
+        <w:lastRenderedPageBreak/>
         <w:t xml:space="preserve">Estos vectores se almacenan en memoria y constituyen el índice global del sistema, que será </w:t>
       </w:r>
       <w:r>
@@ -1479,7 +1533,6 @@
           <w:bCs/>
           <w:sz w:val="28"/>
         </w:rPr>
-        <w:lastRenderedPageBreak/>
         <w:t>Procesamiento de la consulta.</w:t>
       </w:r>
     </w:p>
@@ -1810,6 +1863,7 @@
         <w:rPr>
           <w:rFonts w:ascii="Times New Roman" w:hAnsi="Times New Roman" w:cs="Times New Roman"/>
         </w:rPr>
+        <w:lastRenderedPageBreak/>
         <w:t>Para mejorar la interpretabilidad de los resultados que se le muestran al usuario, el sistema extrae un fragmento relevante del texto de cada documento recuperado, para poder hacer esto:</w:t>
       </w:r>
     </w:p>
@@ -1856,7 +1910,6 @@
         <w:rPr>
           <w:rFonts w:ascii="Times New Roman" w:hAnsi="Times New Roman" w:cs="Times New Roman"/>
         </w:rPr>
-        <w:lastRenderedPageBreak/>
         <w:t>El texto del documento se divide en párrafos reales.</w:t>
       </w:r>
     </w:p>
@@ -2203,6 +2256,7 @@
         <w:rPr>
           <w:rFonts w:ascii="Times New Roman" w:hAnsi="Times New Roman" w:cs="Times New Roman"/>
         </w:rPr>
+        <w:lastRenderedPageBreak/>
         <w:t>Backend</w:t>
       </w:r>
       <w:proofErr w:type="spellEnd"/>
@@ -2259,7 +2313,6 @@
         <w:rPr>
           <w:rFonts w:ascii="Times New Roman" w:hAnsi="Times New Roman" w:cs="Times New Roman"/>
         </w:rPr>
-        <w:lastRenderedPageBreak/>
         <w:t xml:space="preserve">La comunicación que se produce entre </w:t>
       </w:r>
       <w:proofErr w:type="spellStart"/>
@@ -2760,6 +2813,7 @@
         <w:rPr>
           <w:rFonts w:ascii="Times New Roman" w:hAnsi="Times New Roman" w:cs="Times New Roman"/>
         </w:rPr>
+        <w:lastRenderedPageBreak/>
         <w:t>Stemming</w:t>
       </w:r>
       <w:proofErr w:type="spellEnd"/>
@@ -2806,7 +2860,6 @@
           <w:b/>
           <w:bCs/>
         </w:rPr>
-        <w:lastRenderedPageBreak/>
         <w:t>Módulo de indexación.</w:t>
       </w:r>
     </w:p>
@@ -3168,6 +3221,7 @@
         <w:rPr>
           <w:rFonts w:ascii="Times New Roman" w:hAnsi="Times New Roman" w:cs="Times New Roman"/>
         </w:rPr>
+        <w:lastRenderedPageBreak/>
         <w:t xml:space="preserve">El </w:t>
       </w:r>
       <w:proofErr w:type="spellStart"/>
@@ -3256,7 +3310,6 @@
         <w:rPr>
           <w:rFonts w:ascii="Times New Roman" w:hAnsi="Times New Roman" w:cs="Times New Roman"/>
         </w:rPr>
-        <w:lastRenderedPageBreak/>
         <w:t>Reconstruir el índice global.</w:t>
       </w:r>
     </w:p>
@@ -3839,6 +3892,7 @@
         <w:rPr>
           <w:rFonts w:ascii="Times New Roman" w:hAnsi="Times New Roman" w:cs="Times New Roman"/>
         </w:rPr>
+        <w:lastRenderedPageBreak/>
         <w:t xml:space="preserve">El </w:t>
       </w:r>
       <w:proofErr w:type="spellStart"/>
@@ -3927,7 +3981,6 @@
           <w:bCs/>
           <w:sz w:val="32"/>
         </w:rPr>
-        <w:lastRenderedPageBreak/>
         <w:t xml:space="preserve">Visualización del </w:t>
       </w:r>
       <w:proofErr w:type="spellStart"/>
@@ -4048,6 +4101,7 @@
       <w:r>
         <w:rPr>
           <w:rFonts w:ascii="Times New Roman" w:hAnsi="Times New Roman" w:cs="Times New Roman"/>
+          <w:noProof/>
         </w:rPr>
         <w:drawing>
           <wp:anchor distT="0" distB="0" distL="114300" distR="114300" simplePos="0" relativeHeight="251658240" behindDoc="0" locked="0" layoutInCell="1" allowOverlap="1" wp14:anchorId="50E641D1" wp14:editId="7981019D">
@@ -4073,7 +4127,7 @@
                     <pic:cNvPicPr/>
                   </pic:nvPicPr>
                   <pic:blipFill>
-                    <a:blip r:embed="rId8">
+                    <a:blip r:embed="rId9">
                       <a:extLst>
                         <a:ext uri="{28A0092B-C50C-407E-A947-70E740481C1C}">
                           <a14:useLocalDpi xmlns:a14="http://schemas.microsoft.com/office/drawing/2010/main" val="0"/>
@@ -4225,6 +4279,7 @@
         <w:rPr>
           <w:rFonts w:ascii="Times New Roman" w:hAnsi="Times New Roman" w:cs="Times New Roman"/>
         </w:rPr>
+        <w:lastRenderedPageBreak/>
         <w:t>Es la puerta de entrada al sistema y permite como se puede observar hacer consultas de forma sencilla e intuitiva.</w:t>
       </w:r>
     </w:p>
@@ -4260,7 +4315,6 @@
           <w:bCs/>
           <w:sz w:val="28"/>
         </w:rPr>
-        <w:lastRenderedPageBreak/>
         <w:t>Introducción de la consulta.</w:t>
       </w:r>
     </w:p>
@@ -4275,6 +4329,7 @@
       <w:r>
         <w:rPr>
           <w:rFonts w:ascii="Times New Roman" w:hAnsi="Times New Roman" w:cs="Times New Roman"/>
+          <w:noProof/>
         </w:rPr>
         <w:drawing>
           <wp:anchor distT="0" distB="0" distL="114300" distR="114300" simplePos="0" relativeHeight="251659264" behindDoc="0" locked="0" layoutInCell="1" allowOverlap="1" wp14:anchorId="0459D8EC" wp14:editId="002F0EBC">
@@ -4300,7 +4355,7 @@
                     <pic:cNvPicPr/>
                   </pic:nvPicPr>
                   <pic:blipFill>
-                    <a:blip r:embed="rId9">
+                    <a:blip r:embed="rId10">
                       <a:extLst>
                         <a:ext uri="{28A0092B-C50C-407E-A947-70E740481C1C}">
                           <a14:useLocalDpi xmlns:a14="http://schemas.microsoft.com/office/drawing/2010/main" val="0"/>
@@ -4383,6 +4438,7 @@
           <w:rFonts w:ascii="Times New Roman" w:hAnsi="Times New Roman" w:cs="Times New Roman"/>
           <w:noProof/>
         </w:rPr>
+        <w:lastRenderedPageBreak/>
         <w:drawing>
           <wp:anchor distT="0" distB="0" distL="114300" distR="114300" simplePos="0" relativeHeight="251660288" behindDoc="0" locked="0" layoutInCell="1" allowOverlap="1" wp14:anchorId="4CF0E06B" wp14:editId="5C32A2FE">
             <wp:simplePos x="0" y="0"/>
@@ -4409,7 +4465,7 @@
                     </pic:cNvPicPr>
                   </pic:nvPicPr>
                   <pic:blipFill>
-                    <a:blip r:embed="rId10">
+                    <a:blip r:embed="rId11">
                       <a:extLst>
                         <a:ext uri="{28A0092B-C50C-407E-A947-70E740481C1C}">
                           <a14:useLocalDpi xmlns:a14="http://schemas.microsoft.com/office/drawing/2010/main" val="0"/>
@@ -4465,7 +4521,6 @@
         <w:rPr>
           <w:rFonts w:ascii="Times New Roman" w:hAnsi="Times New Roman" w:cs="Times New Roman"/>
         </w:rPr>
-        <w:lastRenderedPageBreak/>
         <w:t>Como se puede apreciar en la captura de pantalla, al realizar la búsqueda se le muestran al usuario los resultados correspondientes más adecuados a la consulta que ha hecho. Al ejecutar la búsqueda vemos que se muestra:</w:t>
       </w:r>
     </w:p>
@@ -4608,7 +4663,14 @@
         <w:rPr>
           <w:rFonts w:ascii="Times New Roman" w:hAnsi="Times New Roman" w:cs="Times New Roman"/>
         </w:rPr>
-        <w:t xml:space="preserve">que coinciden literalmente con los del fragmento del texto salen resaltados. Esto facilita que el usuario pueda identificar rápidamente por qué ese documento ha sido recuperado y en qué contexto aparece la información que el sistema ha </w:t>
+        <w:t xml:space="preserve">que coinciden literalmente con los del fragmento del texto salen resaltados. Esto facilita </w:t>
+      </w:r>
+      <w:r>
+        <w:rPr>
+          <w:rFonts w:ascii="Times New Roman" w:hAnsi="Times New Roman" w:cs="Times New Roman"/>
+        </w:rPr>
+        <w:lastRenderedPageBreak/>
+        <w:t xml:space="preserve">que el usuario pueda identificar rápidamente por qué ese documento ha sido recuperado y en qué contexto aparece la información que el sistema ha </w:t>
       </w:r>
       <w:r>
         <w:rPr>
@@ -4717,77 +4779,77 @@
         <w:rPr>
           <w:rFonts w:ascii="Times New Roman" w:hAnsi="Times New Roman" w:cs="Times New Roman"/>
         </w:rPr>
-        <w:t xml:space="preserve"> son básicos a la hora de querer reducir el ruido del texto y así mejorar la calidad con la que se recupera </w:t>
+        <w:t xml:space="preserve"> son básicos a la hora de querer reducir el ruido del texto y así mejorar la calidad con la que se recupera información. Aplicar el mismo proceso en documentos y consulta hace que ambos se</w:t>
+      </w:r>
+      <w:r>
+        <w:rPr>
+          <w:rFonts w:ascii="Times New Roman" w:hAnsi="Times New Roman" w:cs="Times New Roman"/>
+        </w:rPr>
+        <w:t>an representados de la misma forma dentro del modelo vectorial.</w:t>
+      </w:r>
+    </w:p>
+    <w:p>
+      <w:pPr>
+        <w:spacing w:line="360" w:lineRule="auto"/>
+        <w:jc w:val="both"/>
+        <w:rPr>
+          <w:rFonts w:ascii="Times New Roman" w:hAnsi="Times New Roman" w:cs="Times New Roman"/>
+        </w:rPr>
+      </w:pPr>
+      <w:r>
+        <w:rPr>
+          <w:rFonts w:ascii="Times New Roman" w:hAnsi="Times New Roman" w:cs="Times New Roman"/>
+        </w:rPr>
+        <w:t xml:space="preserve">Además, esta práctica me ha permitido profundizar en entender cómo funciona el modelo de espacio vectorial, el cálculo de pesos mediante TF-IDF y el uso de la similitud del coseno como medida de relevancia. Estos mecanismos, aunque conceptualmente son sencillos, </w:t>
+      </w:r>
+      <w:r>
+        <w:rPr>
+          <w:rFonts w:ascii="Times New Roman" w:hAnsi="Times New Roman" w:cs="Times New Roman"/>
+        </w:rPr>
+        <w:t>he podido ver en primera persona como son efectivos para ordenar documentos según el grado de relación que tienen con una consulta, incluso en colecciones documentales heterogéneas.</w:t>
+      </w:r>
+    </w:p>
+    <w:p>
+      <w:pPr>
+        <w:spacing w:line="360" w:lineRule="auto"/>
+        <w:jc w:val="both"/>
+        <w:rPr>
+          <w:rFonts w:ascii="Times New Roman" w:hAnsi="Times New Roman" w:cs="Times New Roman"/>
+        </w:rPr>
+      </w:pPr>
+      <w:r>
+        <w:rPr>
+          <w:rFonts w:ascii="Times New Roman" w:hAnsi="Times New Roman" w:cs="Times New Roman"/>
+        </w:rPr>
+        <w:t>Otro apartado a destacar del sistema desarrollado es la incorporación de fragmentos relevantes del texto con coincidencias literales respecto a la consulta del usuario. Poder implementar esto produce una enorme mejora en la experiencia del usuario, ya que le permite entender de forma sencilla cómo ese documento que se le muestra está correlacionado con la consulta que el usuario ha planteado.</w:t>
+      </w:r>
+    </w:p>
+    <w:p>
+      <w:pPr>
+        <w:spacing w:line="360" w:lineRule="auto"/>
+        <w:jc w:val="both"/>
+        <w:rPr>
+          <w:rFonts w:ascii="Times New Roman" w:hAnsi="Times New Roman" w:cs="Times New Roman"/>
+        </w:rPr>
+      </w:pPr>
+      <w:r>
+        <w:rPr>
+          <w:rFonts w:ascii="Times New Roman" w:hAnsi="Times New Roman" w:cs="Times New Roman"/>
+        </w:rPr>
+        <w:t>En conclusi</w:t>
+      </w:r>
+      <w:r>
+        <w:rPr>
+          <w:rFonts w:ascii="Times New Roman" w:hAnsi="Times New Roman" w:cs="Times New Roman"/>
+        </w:rPr>
+        <w:t xml:space="preserve">ón, esta práctica me ha permitido consolidar los conocimientos vistos a lo largo de toda la asignatura mediante una aplicación real en un sistema funcional de recuperación de información. El trabajo realizado sienta una base sólida para comprender </w:t>
       </w:r>
       <w:r>
         <w:rPr>
           <w:rFonts w:ascii="Times New Roman" w:hAnsi="Times New Roman" w:cs="Times New Roman"/>
         </w:rPr>
         <w:lastRenderedPageBreak/>
-        <w:t>información. Aplicar el mismo proceso en documentos y consulta hace que ambos se</w:t>
-      </w:r>
-      <w:r>
-        <w:rPr>
-          <w:rFonts w:ascii="Times New Roman" w:hAnsi="Times New Roman" w:cs="Times New Roman"/>
-        </w:rPr>
-        <w:t>an representados de la misma forma dentro del modelo vectorial.</w:t>
-      </w:r>
-    </w:p>
-    <w:p>
-      <w:pPr>
-        <w:spacing w:line="360" w:lineRule="auto"/>
-        <w:jc w:val="both"/>
-        <w:rPr>
-          <w:rFonts w:ascii="Times New Roman" w:hAnsi="Times New Roman" w:cs="Times New Roman"/>
-        </w:rPr>
-      </w:pPr>
-      <w:r>
-        <w:rPr>
-          <w:rFonts w:ascii="Times New Roman" w:hAnsi="Times New Roman" w:cs="Times New Roman"/>
-        </w:rPr>
-        <w:t xml:space="preserve">Además, esta práctica me ha permitido profundizar en entender cómo funciona el modelo de espacio vectorial, el cálculo de pesos mediante TF-IDF y el uso de la similitud del coseno como medida de relevancia. Estos mecanismos, aunque conceptualmente son sencillos, </w:t>
-      </w:r>
-      <w:r>
-        <w:rPr>
-          <w:rFonts w:ascii="Times New Roman" w:hAnsi="Times New Roman" w:cs="Times New Roman"/>
-        </w:rPr>
-        <w:t>he podido ver en primera persona como son efectivos para ordenar documentos según el grado de relación que tienen con una consulta, incluso en colecciones documentales heterogéneas.</w:t>
-      </w:r>
-    </w:p>
-    <w:p>
-      <w:pPr>
-        <w:spacing w:line="360" w:lineRule="auto"/>
-        <w:jc w:val="both"/>
-        <w:rPr>
-          <w:rFonts w:ascii="Times New Roman" w:hAnsi="Times New Roman" w:cs="Times New Roman"/>
-        </w:rPr>
-      </w:pPr>
-      <w:r>
-        <w:rPr>
-          <w:rFonts w:ascii="Times New Roman" w:hAnsi="Times New Roman" w:cs="Times New Roman"/>
-        </w:rPr>
-        <w:t>Otro apartado a destacar del sistema desarrollado es la incorporación de fragmentos relevantes del texto con coincidencias literales respecto a la consulta del usuario. Poder implementar esto produce una enorme mejora en la experiencia del usuario, ya que le permite entender de forma sencilla cómo ese documento que se le muestra está correlacionado con la consulta que el usuario ha planteado.</w:t>
-      </w:r>
-    </w:p>
-    <w:p>
-      <w:pPr>
-        <w:spacing w:line="360" w:lineRule="auto"/>
-        <w:jc w:val="both"/>
-        <w:rPr>
-          <w:rFonts w:ascii="Times New Roman" w:hAnsi="Times New Roman" w:cs="Times New Roman"/>
-        </w:rPr>
-      </w:pPr>
-      <w:r>
-        <w:rPr>
-          <w:rFonts w:ascii="Times New Roman" w:hAnsi="Times New Roman" w:cs="Times New Roman"/>
-        </w:rPr>
-        <w:t>En conclusi</w:t>
-      </w:r>
-      <w:r>
-        <w:rPr>
-          <w:rFonts w:ascii="Times New Roman" w:hAnsi="Times New Roman" w:cs="Times New Roman"/>
-        </w:rPr>
-        <w:t>ón, esta práctica me ha permitido consolidar los conocimientos vistos a lo largo de toda la asignatura mediante una aplicación real en un sistema funcional de recuperación de información. El trabajo realizado sienta una base sólida para comprender sistemas de búsqueda más complejos y refleja de forma clara los principios fundamentales por los que se rigen los motores de búsqueda actuales.</w:t>
+        <w:t>sistemas de búsqueda más complejos y refleja de forma clara los principios fundamentales por los que se rigen los motores de búsqueda actuales.</w:t>
       </w:r>
     </w:p>
     <w:sectPr>
@@ -5997,6 +6059,41 @@
       <w14:ligatures w14:val="none"/>
     </w:rPr>
   </w:style>
+  <w:style w:type="character" w:styleId="Hipervnculo">
+    <w:name w:val="Hyperlink"/>
+    <w:basedOn w:val="Fuentedeprrafopredeter"/>
+    <w:uiPriority w:val="99"/>
+    <w:unhideWhenUsed/>
+    <w:rsid w:val="00D349D7"/>
+    <w:rPr>
+      <w:color w:val="467886" w:themeColor="hyperlink"/>
+      <w:u w:val="single"/>
+    </w:rPr>
+  </w:style>
+  <w:style w:type="character" w:styleId="Mencinsinresolver">
+    <w:name w:val="Unresolved Mention"/>
+    <w:basedOn w:val="Fuentedeprrafopredeter"/>
+    <w:uiPriority w:val="99"/>
+    <w:semiHidden/>
+    <w:unhideWhenUsed/>
+    <w:rsid w:val="00D349D7"/>
+    <w:rPr>
+      <w:color w:val="605E5C"/>
+      <w:shd w:val="clear" w:color="auto" w:fill="E1DFDD"/>
+    </w:rPr>
+  </w:style>
+  <w:style w:type="character" w:styleId="Hipervnculovisitado">
+    <w:name w:val="FollowedHyperlink"/>
+    <w:basedOn w:val="Fuentedeprrafopredeter"/>
+    <w:uiPriority w:val="99"/>
+    <w:semiHidden/>
+    <w:unhideWhenUsed/>
+    <w:rsid w:val="00D349D7"/>
+    <w:rPr>
+      <w:color w:val="96607D" w:themeColor="followedHyperlink"/>
+      <w:u w:val="single"/>
+    </w:rPr>
+  </w:style>
 </w:styles>
 </file>
 
@@ -6133,6 +6230,9 @@
   </w:compat>
   <w:rsids>
     <w:rsidRoot w:val="00772E2B"/>
+    <w:rsid w:val="002A7E1F"/>
+    <w:rsid w:val="00414D87"/>
+    <w:rsid w:val="004E5955"/>
     <w:rsid w:val="004F6D7A"/>
     <w:rsid w:val="00772E2B"/>
     <w:rsid w:val="00863148"/>

</xml_diff>